<commit_message>
additional testing with manubot
</commit_message>
<xml_diff>
--- a/academic/PDF export with Manubot.docx
+++ b/academic/PDF export with Manubot.docx
@@ -4,13 +4,49 @@
   <w:body>
     <w:p>
       <w:pPr>
+        <w:pStyle w:val="FirstParagraph"/>
+      </w:pPr>
+      <w:r>
+        <w:t xml:space="preserve"> </w:t>
+      </w:r>
+      <w:r>
+        <w:t xml:space="preserve">This manuscript</w:t>
+      </w:r>
+      <w:r>
+        <w:t xml:space="preserve"> </w:t>
+      </w:r>
+      <w:r>
+        <w:t xml:space="preserve">was automatically generated</w:t>
+      </w:r>
+      <w:r>
+        <w:t xml:space="preserve"> </w:t>
+      </w:r>
+      <w:r>
+        <w:t xml:space="preserve">on May 8, 2021.</w:t>
+      </w:r>
+      <w:r>
+        <w:t xml:space="preserve"> </w:t>
+      </w:r>
+    </w:p>
+    <w:p>
+      <w:pPr>
+        <w:pStyle w:val="Heading2"/>
+      </w:pPr>
+      <w:bookmarkStart w:id="20" w:name="authors"/>
+      <w:r>
+        <w:t xml:space="preserve">Authors</w:t>
+      </w:r>
+      <w:bookmarkEnd w:id="20"/>
+    </w:p>
+    <w:p>
+      <w:pPr>
         <w:pStyle w:val="Heading1"/>
       </w:pPr>
-      <w:bookmarkStart w:id="20" w:name="pdf-export-with-manubot"/>
+      <w:bookmarkStart w:id="21" w:name="pdf-export-with-manubot"/>
       <w:r>
         <w:t xml:space="preserve">PDF export with Manubot</w:t>
       </w:r>
-      <w:bookmarkEnd w:id="20"/>
+      <w:bookmarkEnd w:id="21"/>
     </w:p>
     <w:p>
       <w:r>
@@ -69,18 +105,137 @@
         <w:rPr>
           <w:rStyle w:val="VerbatimChar"/>
         </w:rPr>
-        <w:t xml:space="preserve">bash     pandoc/manubot.sh 'PDF export with Manubot.md' library.bib</w:t>
+        <w:t xml:space="preserve">bash     pandoc/manubot.sh 'Kalamazoo 2021 Abstract.md' library.json ../../rootstock</w:t>
       </w:r>
     </w:p>
     <w:p>
       <w:pPr>
+        <w:numPr>
+          <w:ilvl w:val="0"/>
+          <w:numId w:val="1001"/>
+        </w:numPr>
+        <w:pStyle w:val="Compact"/>
+      </w:pPr>
+      <w:r>
+        <w:t xml:space="preserve">Bibliography must be in Better CSL JSON format.</w:t>
+      </w:r>
+    </w:p>
+    <w:p>
+      <w:pPr>
+        <w:numPr>
+          <w:ilvl w:val="0"/>
+          <w:numId w:val="1001"/>
+        </w:numPr>
+        <w:pStyle w:val="Compact"/>
+      </w:pPr>
+      <w:r>
+        <w:t xml:space="preserve">SVG images must be converted to JPG for DOCX.</w:t>
+      </w:r>
+    </w:p>
+    <w:p>
+      <w:pPr>
+        <w:pStyle w:val="SourceCode"/>
+      </w:pPr>
+      <w:r>
+        <w:rPr>
+          <w:rStyle w:val="ExtensionTok"/>
+        </w:rPr>
+        <w:t xml:space="preserve">convert</w:t>
+      </w:r>
+      <w:r>
+        <w:rPr>
+          <w:rStyle w:val="NormalTok"/>
+        </w:rPr>
+        <w:t xml:space="preserve"> github.svg github.jpg</w:t>
+      </w:r>
+      <w:r>
+        <w:rPr>
+          <w:rStyle w:val="KeywordTok"/>
+        </w:rPr>
+        <w:t xml:space="preserve">;</w:t>
+      </w:r>
+      <w:r>
+        <w:br/>
+      </w:r>
+      <w:r>
+        <w:rPr>
+          <w:rStyle w:val="ExtensionTok"/>
+        </w:rPr>
+        <w:t xml:space="preserve">convert</w:t>
+      </w:r>
+      <w:r>
+        <w:rPr>
+          <w:rStyle w:val="NormalTok"/>
+        </w:rPr>
+        <w:t xml:space="preserve"> twitter.svg twitter.jpg</w:t>
+      </w:r>
+      <w:r>
+        <w:rPr>
+          <w:rStyle w:val="KeywordTok"/>
+        </w:rPr>
+        <w:t xml:space="preserve">;</w:t>
+      </w:r>
+      <w:r>
+        <w:br/>
+      </w:r>
+      <w:r>
+        <w:rPr>
+          <w:rStyle w:val="ExtensionTok"/>
+        </w:rPr>
+        <w:t xml:space="preserve">convert</w:t>
+      </w:r>
+      <w:r>
+        <w:rPr>
+          <w:rStyle w:val="NormalTok"/>
+        </w:rPr>
+        <w:t xml:space="preserve"> orcid.svg orcid.jpg</w:t>
+      </w:r>
+      <w:r>
+        <w:rPr>
+          <w:rStyle w:val="KeywordTok"/>
+        </w:rPr>
+        <w:t xml:space="preserve">;</w:t>
+      </w:r>
+      <w:r>
+        <w:br/>
+      </w:r>
+      <w:r>
+        <w:br/>
+      </w:r>
+      <w:r>
+        <w:rPr>
+          <w:rStyle w:val="FunctionTok"/>
+        </w:rPr>
+        <w:t xml:space="preserve">sed</w:t>
+      </w:r>
+      <w:r>
+        <w:rPr>
+          <w:rStyle w:val="NormalTok"/>
+        </w:rPr>
+        <w:t xml:space="preserve"> -i </w:t>
+      </w:r>
+      <w:r>
+        <w:rPr>
+          <w:rStyle w:val="StringTok"/>
+        </w:rPr>
+        <w:t xml:space="preserve">"s/\.jpg/\.svg/g"</w:t>
+      </w:r>
+      <w:r>
+        <w:rPr>
+          <w:rStyle w:val="NormalTok"/>
+        </w:rPr>
+        <w:t xml:space="preserve"> content/00.front-matter.md</w:t>
+      </w:r>
+    </w:p>
+    <w:p>
+      <w:pPr>
         <w:pStyle w:val="Heading2"/>
       </w:pPr>
-      <w:bookmarkStart w:id="21" w:name="installation"/>
+      <w:bookmarkStart w:id="22" w:name="installation"/>
       <w:r>
         <w:t xml:space="preserve">Installation</w:t>
       </w:r>
-      <w:bookmarkEnd w:id="21"/>
+      <w:bookmarkEnd w:id="22"/>
     </w:p>
     <w:p>
       <w:pPr>
@@ -265,11 +420,11 @@
       <w:pPr>
         <w:pStyle w:val="Heading2"/>
       </w:pPr>
-      <w:bookmarkStart w:id="22" w:name="manual-pdf"/>
+      <w:bookmarkStart w:id="23" w:name="manual-pdf"/>
       <w:r>
         <w:t xml:space="preserve">Manual PDF</w:t>
       </w:r>
-      <w:bookmarkEnd w:id="22"/>
+      <w:bookmarkEnd w:id="23"/>
     </w:p>
     <w:p>
       <w:pPr>
@@ -460,14 +615,14 @@
       <w:pPr>
         <w:pStyle w:val="Heading2"/>
       </w:pPr>
-      <w:bookmarkStart w:id="23" w:name="references"/>
+      <w:bookmarkStart w:id="24" w:name="references"/>
       <w:r>
         <w:t xml:space="preserve">References</w:t>
       </w:r>
-      <w:bookmarkEnd w:id="23"/>
+      <w:bookmarkEnd w:id="24"/>
     </w:p>
-    <w:bookmarkStart w:id="26" w:name="refs"/>
-    <w:bookmarkStart w:id="25" w:name="ref-15qogQLtu"/>
+    <w:bookmarkStart w:id="28" w:name="refs"/>
+    <w:bookmarkStart w:id="27" w:name="ref-15qogQLtu"/>
     <w:p>
       <w:pPr>
         <w:pStyle w:val="Bibliography"/>
@@ -482,7 +637,7 @@
         <w:rPr>
           <w:b/>
         </w:rPr>
-        <w:t xml:space="preserve">Open Collaborative Writing with Manubot</w:t>
+        <w:t xml:space="preserve">Open collaborative writing with Manubot</w:t>
       </w:r>
       <w:r>
         <w:t xml:space="preserve"> </w:t>
@@ -506,11 +661,22 @@
         <w:t xml:space="preserve"> </w:t>
       </w:r>
       <w:r>
-        <w:t xml:space="preserve">(2019-06)</w:t>
+        <w:t xml:space="preserve">(2019-06-24)</w:t>
       </w:r>
       <w:r>
         <w:t xml:space="preserve"> </w:t>
       </w:r>
+      <w:hyperlink r:id="rId25">
+        <w:r>
+          <w:rPr>
+            <w:rStyle w:val="Hyperlink"/>
+          </w:rPr>
+          <w:t xml:space="preserve">https://dx.plos.org/10.1371/journal.pcbi.1007128</w:t>
+        </w:r>
+      </w:hyperlink>
+      <w:r>
+        <w:t xml:space="preserve"> </w:t>
+      </w:r>
       <w:r>
         <w:br/>
       </w:r>
@@ -520,7 +686,7 @@
       <w:r>
         <w:t xml:space="preserve"> </w:t>
       </w:r>
-      <w:hyperlink r:id="rId24">
+      <w:hyperlink r:id="rId26">
         <w:r>
           <w:rPr>
             <w:rStyle w:val="Hyperlink"/>
@@ -529,8 +695,8 @@
         </w:r>
       </w:hyperlink>
     </w:p>
-    <w:bookmarkEnd w:id="25"/>
-    <w:bookmarkEnd w:id="26"/>
+    <w:bookmarkEnd w:id="27"/>
+    <w:bookmarkEnd w:id="28"/>
     <w:sectPr>
       <w:pgSz w:w="12240" w:h="15840"/>
       <w:pgMar w:top="1440" w:right="1440" w:bottom="1440" w:left="1440" w:header="720" w:footer="720" w:gutter="0"/>

</xml_diff>